<commit_message>
pridal som aktualne obrazky po zmenach do dokumentacie
</commit_message>
<xml_diff>
--- a/Dokumentacia.docx
+++ b/Dokumentacia.docx
@@ -142,17 +142,17 @@
         <w:jc w:val="right"/>
       </w:pPr>
       <w:r>
-        <w:t xml:space="preserve">Jakub </w:t>
+        <w:t>Jakub Geľo</w:t>
+      </w:r>
+      <w:r>
+        <w:br/>
+        <w:t xml:space="preserve">Ľudovít </w:t>
       </w:r>
       <w:proofErr w:type="spellStart"/>
       <w:r>
-        <w:t>Geľo</w:t>
+        <w:t>Hiľovský</w:t>
       </w:r>
       <w:proofErr w:type="spellEnd"/>
-      <w:r>
-        <w:br/>
-        <w:t>Ľudovít Hiľovský</w:t>
-      </w:r>
     </w:p>
     <w:p>
       <w:pPr>
@@ -164,7 +164,7 @@
     </w:p>
     <w:p>
       <w:pPr>
-        <w:pStyle w:val="Nadpis1"/>
+        <w:pStyle w:val="Heading1"/>
       </w:pPr>
       <w:r>
         <w:lastRenderedPageBreak/>
@@ -184,7 +184,7 @@
     </w:p>
     <w:p>
       <w:pPr>
-        <w:pStyle w:val="Odsekzoznamu"/>
+        <w:pStyle w:val="ListParagraph"/>
         <w:numPr>
           <w:ilvl w:val="0"/>
           <w:numId w:val="3"/>
@@ -197,7 +197,7 @@
     </w:p>
     <w:p>
       <w:pPr>
-        <w:pStyle w:val="Odsekzoznamu"/>
+        <w:pStyle w:val="ListParagraph"/>
         <w:numPr>
           <w:ilvl w:val="0"/>
           <w:numId w:val="3"/>
@@ -210,7 +210,7 @@
     </w:p>
     <w:p>
       <w:pPr>
-        <w:pStyle w:val="Odsekzoznamu"/>
+        <w:pStyle w:val="ListParagraph"/>
         <w:numPr>
           <w:ilvl w:val="0"/>
           <w:numId w:val="3"/>
@@ -223,7 +223,7 @@
     </w:p>
     <w:p>
       <w:pPr>
-        <w:pStyle w:val="Odsekzoznamu"/>
+        <w:pStyle w:val="ListParagraph"/>
         <w:numPr>
           <w:ilvl w:val="0"/>
           <w:numId w:val="3"/>
@@ -236,7 +236,7 @@
     </w:p>
     <w:p>
       <w:pPr>
-        <w:pStyle w:val="Odsekzoznamu"/>
+        <w:pStyle w:val="ListParagraph"/>
         <w:numPr>
           <w:ilvl w:val="0"/>
           <w:numId w:val="3"/>
@@ -340,7 +340,7 @@
     </w:p>
     <w:p>
       <w:pPr>
-        <w:pStyle w:val="Nadpis2"/>
+        <w:pStyle w:val="Heading2"/>
       </w:pPr>
       <w:proofErr w:type="spellStart"/>
       <w:r>
@@ -350,7 +350,7 @@
     </w:p>
     <w:p>
       <w:pPr>
-        <w:pStyle w:val="Odsekzoznamu"/>
+        <w:pStyle w:val="ListParagraph"/>
         <w:numPr>
           <w:ilvl w:val="0"/>
           <w:numId w:val="1"/>
@@ -363,7 +363,7 @@
     </w:p>
     <w:p>
       <w:pPr>
-        <w:pStyle w:val="Odsekzoznamu"/>
+        <w:pStyle w:val="ListParagraph"/>
         <w:numPr>
           <w:ilvl w:val="0"/>
           <w:numId w:val="1"/>
@@ -376,7 +376,7 @@
     </w:p>
     <w:p>
       <w:pPr>
-        <w:pStyle w:val="Odsekzoznamu"/>
+        <w:pStyle w:val="ListParagraph"/>
         <w:numPr>
           <w:ilvl w:val="0"/>
           <w:numId w:val="1"/>
@@ -389,7 +389,7 @@
     </w:p>
     <w:p>
       <w:pPr>
-        <w:pStyle w:val="Odsekzoznamu"/>
+        <w:pStyle w:val="ListParagraph"/>
         <w:numPr>
           <w:ilvl w:val="0"/>
           <w:numId w:val="1"/>
@@ -408,7 +408,7 @@
     </w:p>
     <w:p>
       <w:pPr>
-        <w:pStyle w:val="Nadpis2"/>
+        <w:pStyle w:val="Heading2"/>
       </w:pPr>
       <w:proofErr w:type="spellStart"/>
       <w:r>
@@ -418,7 +418,7 @@
     </w:p>
     <w:p>
       <w:pPr>
-        <w:pStyle w:val="Odsekzoznamu"/>
+        <w:pStyle w:val="ListParagraph"/>
         <w:numPr>
           <w:ilvl w:val="0"/>
           <w:numId w:val="2"/>
@@ -430,7 +430,7 @@
     </w:p>
     <w:p>
       <w:pPr>
-        <w:pStyle w:val="Odsekzoznamu"/>
+        <w:pStyle w:val="ListParagraph"/>
         <w:numPr>
           <w:ilvl w:val="0"/>
           <w:numId w:val="2"/>
@@ -442,7 +442,7 @@
     </w:p>
     <w:p>
       <w:pPr>
-        <w:pStyle w:val="Odsekzoznamu"/>
+        <w:pStyle w:val="ListParagraph"/>
         <w:numPr>
           <w:ilvl w:val="0"/>
           <w:numId w:val="2"/>
@@ -463,7 +463,7 @@
     </w:p>
     <w:p>
       <w:pPr>
-        <w:pStyle w:val="Odsekzoznamu"/>
+        <w:pStyle w:val="ListParagraph"/>
         <w:numPr>
           <w:ilvl w:val="0"/>
           <w:numId w:val="2"/>
@@ -472,10 +472,12 @@
       <w:r>
         <w:t>Evidencia voľna (výsledný report - PDF generátor)</w:t>
       </w:r>
-    </w:p>
-    <w:p>
-      <w:pPr>
-        <w:pStyle w:val="Nadpis1"/>
+      <w:bookmarkStart w:id="0" w:name="_GoBack"/>
+      <w:bookmarkEnd w:id="0"/>
+    </w:p>
+    <w:p>
+      <w:pPr>
+        <w:pStyle w:val="Heading1"/>
       </w:pPr>
       <w:r>
         <w:t xml:space="preserve">Implementácia </w:t>
@@ -525,7 +527,7 @@
         <mc:AlternateContent>
           <mc:Choice Requires="wps">
             <w:drawing>
-              <wp:anchor distT="0" distB="0" distL="114300" distR="114300" simplePos="0" relativeHeight="251666432" behindDoc="0" locked="0" layoutInCell="1" allowOverlap="1" wp14:anchorId="56146912" wp14:editId="680FADDB">
+              <wp:anchor distT="0" distB="0" distL="114300" distR="114300" simplePos="0" relativeHeight="251666432" behindDoc="0" locked="0" layoutInCell="1" allowOverlap="1" wp14:anchorId="1C9D0145" wp14:editId="4E46728E">
                 <wp:simplePos x="0" y="0"/>
                 <wp:positionH relativeFrom="column">
                   <wp:posOffset>38418</wp:posOffset>
@@ -597,7 +599,7 @@
         <mc:AlternateContent>
           <mc:Choice Requires="wps">
             <w:drawing>
-              <wp:anchor distT="0" distB="0" distL="114300" distR="114300" simplePos="0" relativeHeight="251662336" behindDoc="0" locked="0" layoutInCell="1" allowOverlap="1">
+              <wp:anchor distT="0" distB="0" distL="114300" distR="114300" simplePos="0" relativeHeight="251662336" behindDoc="0" locked="0" layoutInCell="1" allowOverlap="1" wp14:anchorId="7FA59E27" wp14:editId="0FB145F1">
                 <wp:simplePos x="0" y="0"/>
                 <wp:positionH relativeFrom="column">
                   <wp:posOffset>266700</wp:posOffset>
@@ -681,7 +683,7 @@
         <mc:AlternateContent>
           <mc:Choice Requires="wps">
             <w:drawing>
-              <wp:anchor distT="0" distB="0" distL="114300" distR="114300" simplePos="0" relativeHeight="251664384" behindDoc="0" locked="0" layoutInCell="1" allowOverlap="1" wp14:anchorId="592EE41A" wp14:editId="76F19501">
+              <wp:anchor distT="0" distB="0" distL="114300" distR="114300" simplePos="0" relativeHeight="251664384" behindDoc="0" locked="0" layoutInCell="1" allowOverlap="1" wp14:anchorId="1ED4E720" wp14:editId="68B36F6B">
                 <wp:simplePos x="0" y="0"/>
                 <wp:positionH relativeFrom="column">
                   <wp:posOffset>1990725</wp:posOffset>
@@ -757,7 +759,7 @@
         <mc:AlternateContent>
           <mc:Choice Requires="wps">
             <w:drawing>
-              <wp:anchor distT="0" distB="0" distL="114300" distR="114300" simplePos="0" relativeHeight="251661312" behindDoc="0" locked="0" layoutInCell="1" allowOverlap="1" wp14:anchorId="1EC62B97" wp14:editId="3382FC53">
+              <wp:anchor distT="0" distB="0" distL="114300" distR="114300" simplePos="0" relativeHeight="251661312" behindDoc="0" locked="0" layoutInCell="1" allowOverlap="1" wp14:anchorId="46C64FEF" wp14:editId="40F56B86">
                 <wp:simplePos x="0" y="0"/>
                 <wp:positionH relativeFrom="column">
                   <wp:posOffset>1262381</wp:posOffset>
@@ -837,7 +839,7 @@
         <mc:AlternateContent>
           <mc:Choice Requires="wps">
             <w:drawing>
-              <wp:anchor distT="0" distB="0" distL="114300" distR="114300" simplePos="0" relativeHeight="251659264" behindDoc="0" locked="0" layoutInCell="1" allowOverlap="1">
+              <wp:anchor distT="0" distB="0" distL="114300" distR="114300" simplePos="0" relativeHeight="251659264" behindDoc="0" locked="0" layoutInCell="1" allowOverlap="1" wp14:anchorId="222ADC82" wp14:editId="615A1F1F">
                 <wp:simplePos x="0" y="0"/>
                 <wp:positionH relativeFrom="column">
                   <wp:posOffset>38418</wp:posOffset>
@@ -900,8 +902,11 @@
         </mc:AlternateContent>
       </w:r>
       <w:r>
+        <w:rPr>
+          <w:noProof/>
+        </w:rPr>
         <w:drawing>
-          <wp:inline distT="0" distB="0" distL="0" distR="0" wp14:anchorId="78B176E4" wp14:editId="20FFCAC1">
+          <wp:inline distT="0" distB="0" distL="0" distR="0" wp14:anchorId="5968D56E" wp14:editId="25D0CFC1">
             <wp:extent cx="5760720" cy="2599690"/>
             <wp:effectExtent l="0" t="0" r="5080" b="3810"/>
             <wp:docPr id="1" name="Obrázok 1"/>
@@ -939,22 +944,35 @@
     </w:p>
     <w:p>
       <w:pPr>
-        <w:pStyle w:val="Popis"/>
+        <w:pStyle w:val="Caption"/>
         <w:jc w:val="center"/>
       </w:pPr>
-      <w:bookmarkStart w:id="0" w:name="_Ref27302787"/>
+      <w:bookmarkStart w:id="1" w:name="_Ref27302787"/>
       <w:r>
         <w:t xml:space="preserve">Obr. </w:t>
       </w:r>
-      <w:fldSimple w:instr=" SEQ Obr. \* ARABIC ">
-        <w:r>
-          <w:rPr>
-            <w:noProof/>
-          </w:rPr>
-          <w:t>1</w:t>
-        </w:r>
-      </w:fldSimple>
-      <w:bookmarkEnd w:id="0"/>
+      <w:r>
+        <w:fldChar w:fldCharType="begin"/>
+      </w:r>
+      <w:r>
+        <w:instrText xml:space="preserve"> SEQ Obr. \* ARABIC </w:instrText>
+      </w:r>
+      <w:r>
+        <w:fldChar w:fldCharType="separate"/>
+      </w:r>
+      <w:r>
+        <w:rPr>
+          <w:noProof/>
+        </w:rPr>
+        <w:t>1</w:t>
+      </w:r>
+      <w:r>
+        <w:rPr>
+          <w:noProof/>
+        </w:rPr>
+        <w:fldChar w:fldCharType="end"/>
+      </w:r>
+      <w:bookmarkEnd w:id="1"/>
       <w:r>
         <w:t xml:space="preserve"> Web rozhranie aplikácie</w:t>
       </w:r>
@@ -1041,8 +1059,11 @@
         <w:jc w:val="center"/>
       </w:pPr>
       <w:r>
+        <w:rPr>
+          <w:noProof/>
+        </w:rPr>
         <w:drawing>
-          <wp:inline distT="0" distB="0" distL="0" distR="0" wp14:anchorId="5C464F6E" wp14:editId="1FBE46B1">
+          <wp:inline distT="0" distB="0" distL="0" distR="0" wp14:anchorId="56BEDD14" wp14:editId="73342A6B">
             <wp:extent cx="4191000" cy="3201649"/>
             <wp:effectExtent l="0" t="0" r="0" b="0"/>
             <wp:docPr id="8" name="Obrázok 8"/>
@@ -1080,27 +1101,40 @@
     </w:p>
     <w:p>
       <w:pPr>
-        <w:pStyle w:val="Popis"/>
+        <w:pStyle w:val="Caption"/>
         <w:jc w:val="center"/>
       </w:pPr>
-      <w:bookmarkStart w:id="1" w:name="_Ref27303539"/>
-      <w:bookmarkStart w:id="2" w:name="_Ref27304456"/>
+      <w:bookmarkStart w:id="2" w:name="_Ref27303539"/>
+      <w:bookmarkStart w:id="3" w:name="_Ref27304456"/>
       <w:r>
         <w:t xml:space="preserve">Obr. </w:t>
       </w:r>
-      <w:fldSimple w:instr=" SEQ Obr. \* ARABIC ">
-        <w:r>
-          <w:rPr>
-            <w:noProof/>
-          </w:rPr>
-          <w:t>2</w:t>
-        </w:r>
-      </w:fldSimple>
-      <w:bookmarkEnd w:id="1"/>
+      <w:r>
+        <w:fldChar w:fldCharType="begin"/>
+      </w:r>
+      <w:r>
+        <w:instrText xml:space="preserve"> SEQ Obr. \* ARABIC </w:instrText>
+      </w:r>
+      <w:r>
+        <w:fldChar w:fldCharType="separate"/>
+      </w:r>
+      <w:r>
+        <w:rPr>
+          <w:noProof/>
+        </w:rPr>
+        <w:t>2</w:t>
+      </w:r>
+      <w:r>
+        <w:rPr>
+          <w:noProof/>
+        </w:rPr>
+        <w:fldChar w:fldCharType="end"/>
+      </w:r>
+      <w:bookmarkEnd w:id="2"/>
       <w:r>
         <w:t xml:space="preserve"> Diagram databázy</w:t>
       </w:r>
-      <w:bookmarkEnd w:id="2"/>
+      <w:bookmarkEnd w:id="3"/>
     </w:p>
     <w:p>
       <w:pPr>
@@ -1219,7 +1253,7 @@
     </w:p>
     <w:p>
       <w:pPr>
-        <w:pStyle w:val="Nadpis1"/>
+        <w:pStyle w:val="Heading1"/>
       </w:pPr>
       <w:r>
         <w:t>Výsledok zadania</w:t>
@@ -1232,7 +1266,7 @@
     </w:p>
     <w:p>
       <w:pPr>
-        <w:pStyle w:val="Nadpis2"/>
+        <w:pStyle w:val="Heading2"/>
       </w:pPr>
       <w:proofErr w:type="spellStart"/>
       <w:r>
@@ -1242,7 +1276,7 @@
     </w:p>
     <w:p>
       <w:pPr>
-        <w:pStyle w:val="Odsekzoznamu"/>
+        <w:pStyle w:val="ListParagraph"/>
         <w:numPr>
           <w:ilvl w:val="0"/>
           <w:numId w:val="4"/>
@@ -1250,8 +1284,11 @@
         <w:jc w:val="both"/>
       </w:pPr>
       <w:r>
+        <w:rPr>
+          <w:noProof/>
+        </w:rPr>
         <w:drawing>
-          <wp:inline distT="0" distB="0" distL="0" distR="0" wp14:anchorId="7539B16D" wp14:editId="33FB76B4">
+          <wp:inline distT="0" distB="0" distL="0" distR="0" wp14:anchorId="334C4920" wp14:editId="109E2D04">
             <wp:extent cx="5760720" cy="372745"/>
             <wp:effectExtent l="19050" t="19050" r="11430" b="27305"/>
             <wp:docPr id="9" name="Obrázok 9"/>
@@ -1294,7 +1331,7 @@
     </w:p>
     <w:p>
       <w:pPr>
-        <w:pStyle w:val="Odsekzoznamu"/>
+        <w:pStyle w:val="ListParagraph"/>
         <w:numPr>
           <w:ilvl w:val="0"/>
           <w:numId w:val="4"/>
@@ -1302,8 +1339,11 @@
         <w:jc w:val="both"/>
       </w:pPr>
       <w:r>
+        <w:rPr>
+          <w:noProof/>
+        </w:rPr>
         <w:drawing>
-          <wp:inline distT="0" distB="0" distL="0" distR="0" wp14:anchorId="3CE61ED3" wp14:editId="2B079827">
+          <wp:inline distT="0" distB="0" distL="0" distR="0" wp14:anchorId="1F31A482" wp14:editId="4E80CF97">
             <wp:extent cx="2133785" cy="247671"/>
             <wp:effectExtent l="19050" t="19050" r="19050" b="19050"/>
             <wp:docPr id="10" name="Obrázok 10"/>
@@ -1346,7 +1386,7 @@
     </w:p>
     <w:p>
       <w:pPr>
-        <w:pStyle w:val="Odsekzoznamu"/>
+        <w:pStyle w:val="ListParagraph"/>
         <w:numPr>
           <w:ilvl w:val="0"/>
           <w:numId w:val="4"/>
@@ -1354,8 +1394,11 @@
         <w:jc w:val="both"/>
       </w:pPr>
       <w:r>
+        <w:rPr>
+          <w:noProof/>
+        </w:rPr>
         <w:drawing>
-          <wp:inline distT="0" distB="0" distL="0" distR="0" wp14:anchorId="08407335" wp14:editId="31664ECE">
+          <wp:inline distT="0" distB="0" distL="0" distR="0" wp14:anchorId="3EA8AED2" wp14:editId="68477565">
             <wp:extent cx="1314564" cy="430567"/>
             <wp:effectExtent l="19050" t="19050" r="19050" b="26670"/>
             <wp:docPr id="11" name="Obrázok 11"/>
@@ -1398,17 +1441,19 @@
     </w:p>
     <w:p>
       <w:pPr>
-        <w:pStyle w:val="Odsekzoznamu"/>
+        <w:pStyle w:val="ListParagraph"/>
         <w:numPr>
           <w:ilvl w:val="0"/>
           <w:numId w:val="4"/>
         </w:numPr>
         <w:jc w:val="both"/>
       </w:pPr>
-      <w:bookmarkStart w:id="3" w:name="_GoBack"/>
-      <w:r>
+      <w:r>
+        <w:rPr>
+          <w:noProof/>
+        </w:rPr>
         <w:drawing>
-          <wp:inline distT="0" distB="0" distL="0" distR="0" wp14:anchorId="0057B38C" wp14:editId="2C606AAC">
+          <wp:inline distT="0" distB="0" distL="0" distR="0" wp14:anchorId="186F8BFF" wp14:editId="0A5A631F">
             <wp:extent cx="720152" cy="579170"/>
             <wp:effectExtent l="19050" t="19050" r="22860" b="11430"/>
             <wp:docPr id="12" name="Obrázok 12"/>
@@ -1448,11 +1493,10 @@
           </wp:inline>
         </w:drawing>
       </w:r>
-      <w:bookmarkEnd w:id="3"/>
-    </w:p>
-    <w:p>
-      <w:pPr>
-        <w:pStyle w:val="Nadpis2"/>
+    </w:p>
+    <w:p>
+      <w:pPr>
+        <w:pStyle w:val="Heading2"/>
       </w:pPr>
       <w:proofErr w:type="spellStart"/>
       <w:r>
@@ -1462,7 +1506,7 @@
     </w:p>
     <w:p>
       <w:pPr>
-        <w:pStyle w:val="Odsekzoznamu"/>
+        <w:pStyle w:val="ListParagraph"/>
         <w:numPr>
           <w:ilvl w:val="0"/>
           <w:numId w:val="5"/>
@@ -1495,15 +1539,18 @@
     </w:p>
     <w:p>
       <w:pPr>
-        <w:pStyle w:val="Odsekzoznamu"/>
+        <w:pStyle w:val="ListParagraph"/>
         <w:numPr>
           <w:ilvl w:val="0"/>
           <w:numId w:val="5"/>
         </w:numPr>
       </w:pPr>
       <w:r>
+        <w:rPr>
+          <w:noProof/>
+        </w:rPr>
         <w:drawing>
-          <wp:inline distT="0" distB="0" distL="0" distR="0" wp14:anchorId="1065DAC3" wp14:editId="6E0BAFA4">
+          <wp:inline distT="0" distB="0" distL="0" distR="0" wp14:anchorId="4899598E" wp14:editId="3E0D6664">
             <wp:extent cx="2465284" cy="552498"/>
             <wp:effectExtent l="19050" t="19050" r="11430" b="19050"/>
             <wp:docPr id="13" name="Obrázok 13"/>
@@ -1546,17 +1593,20 @@
     </w:p>
     <w:p>
       <w:pPr>
-        <w:pStyle w:val="Odsekzoznamu"/>
+        <w:pStyle w:val="ListParagraph"/>
         <w:numPr>
           <w:ilvl w:val="0"/>
           <w:numId w:val="5"/>
         </w:numPr>
       </w:pPr>
       <w:r>
+        <w:rPr>
+          <w:noProof/>
+        </w:rPr>
         <w:drawing>
-          <wp:inline distT="0" distB="0" distL="0" distR="0" wp14:anchorId="03027E7F" wp14:editId="4E43057B">
-            <wp:extent cx="2484120" cy="236498"/>
-            <wp:effectExtent l="19050" t="19050" r="11430" b="11430"/>
+          <wp:inline distT="0" distB="0" distL="0" distR="0" wp14:anchorId="231DE0F3" wp14:editId="28079025">
+            <wp:extent cx="2437755" cy="1781701"/>
+            <wp:effectExtent l="19050" t="19050" r="20320" b="28575"/>
             <wp:docPr id="18" name="Obrázok 18"/>
             <wp:cNvGraphicFramePr>
               <a:graphicFrameLocks xmlns:a="http://schemas.openxmlformats.org/drawingml/2006/main" noChangeAspect="1"/>
@@ -1569,7 +1619,13 @@
                     <pic:cNvPicPr/>
                   </pic:nvPicPr>
                   <pic:blipFill>
-                    <a:blip r:embed="rId13"/>
+                    <a:blip r:embed="rId13">
+                      <a:extLst>
+                        <a:ext uri="{28A0092B-C50C-407E-A947-70E740481C1C}">
+                          <a14:useLocalDpi xmlns:a14="http://schemas.microsoft.com/office/drawing/2010/main" val="0"/>
+                        </a:ext>
+                      </a:extLst>
+                    </a:blip>
                     <a:stretch>
                       <a:fillRect/>
                     </a:stretch>
@@ -1577,7 +1633,7 @@
                   <pic:spPr>
                     <a:xfrm>
                       <a:off x="0" y="0"/>
-                      <a:ext cx="2713719" cy="258357"/>
+                      <a:ext cx="2488075" cy="1818479"/>
                     </a:xfrm>
                     <a:prstGeom prst="rect">
                       <a:avLst/>
@@ -1597,7 +1653,7 @@
     </w:p>
     <w:p>
       <w:pPr>
-        <w:pStyle w:val="Odsekzoznamu"/>
+        <w:pStyle w:val="ListParagraph"/>
         <w:numPr>
           <w:ilvl w:val="0"/>
           <w:numId w:val="5"/>
@@ -1608,9 +1664,9 @@
           <w:noProof/>
         </w:rPr>
         <w:drawing>
-          <wp:inline distT="0" distB="0" distL="0" distR="0">
-            <wp:extent cx="2328862" cy="1346518"/>
-            <wp:effectExtent l="19050" t="19050" r="14605" b="25400"/>
+          <wp:inline distT="0" distB="0" distL="0" distR="0" wp14:anchorId="0701A857" wp14:editId="03E1DB81">
+            <wp:extent cx="2718975" cy="1271208"/>
+            <wp:effectExtent l="19050" t="19050" r="24765" b="24765"/>
             <wp:docPr id="15" name="Obrázok 15"/>
             <wp:cNvGraphicFramePr>
               <a:graphicFrameLocks xmlns:a="http://schemas.openxmlformats.org/drawingml/2006/main" noChangeAspect="1"/>
@@ -1632,7 +1688,6 @@
                         </a:ext>
                       </a:extLst>
                     </a:blip>
-                    <a:srcRect/>
                     <a:stretch>
                       <a:fillRect/>
                     </a:stretch>
@@ -1640,7 +1695,7 @@
                   <pic:spPr bwMode="auto">
                     <a:xfrm>
                       <a:off x="0" y="0"/>
-                      <a:ext cx="2344001" cy="1355271"/>
+                      <a:ext cx="2730629" cy="1276656"/>
                     </a:xfrm>
                     <a:prstGeom prst="rect">
                       <a:avLst/>
@@ -2542,7 +2597,7 @@
     <w:lsdException w:name="Unresolved Mention" w:semiHidden="1" w:unhideWhenUsed="1"/>
     <w:lsdException w:name="Smart Link" w:semiHidden="1" w:unhideWhenUsed="1"/>
   </w:latentStyles>
-  <w:style w:type="paragraph" w:default="1" w:styleId="Normlny">
+  <w:style w:type="paragraph" w:default="1" w:styleId="Normal">
     <w:name w:val="Normal"/>
     <w:qFormat/>
     <w:rsid w:val="00B14774"/>
@@ -2553,11 +2608,11 @@
       <w:sz w:val="24"/>
     </w:rPr>
   </w:style>
-  <w:style w:type="paragraph" w:styleId="Nadpis1">
+  <w:style w:type="paragraph" w:styleId="Heading1">
     <w:name w:val="heading 1"/>
-    <w:basedOn w:val="Normlny"/>
-    <w:next w:val="Normlny"/>
-    <w:link w:val="Nadpis1Char"/>
+    <w:basedOn w:val="Normal"/>
+    <w:next w:val="Normal"/>
+    <w:link w:val="Heading1Char"/>
     <w:uiPriority w:val="9"/>
     <w:qFormat/>
     <w:rsid w:val="006F4B4A"/>
@@ -2574,11 +2629,11 @@
       <w:szCs w:val="32"/>
     </w:rPr>
   </w:style>
-  <w:style w:type="paragraph" w:styleId="Nadpis2">
+  <w:style w:type="paragraph" w:styleId="Heading2">
     <w:name w:val="heading 2"/>
-    <w:basedOn w:val="Normlny"/>
-    <w:next w:val="Normlny"/>
-    <w:link w:val="Nadpis2Char"/>
+    <w:basedOn w:val="Normal"/>
+    <w:next w:val="Normal"/>
+    <w:link w:val="Heading2Char"/>
     <w:uiPriority w:val="9"/>
     <w:unhideWhenUsed/>
     <w:qFormat/>
@@ -2596,13 +2651,13 @@
       <w:szCs w:val="26"/>
     </w:rPr>
   </w:style>
-  <w:style w:type="character" w:default="1" w:styleId="Predvolenpsmoodseku">
+  <w:style w:type="character" w:default="1" w:styleId="DefaultParagraphFont">
     <w:name w:val="Default Paragraph Font"/>
     <w:uiPriority w:val="1"/>
     <w:semiHidden/>
     <w:unhideWhenUsed/>
   </w:style>
-  <w:style w:type="table" w:default="1" w:styleId="Normlnatabuka">
+  <w:style w:type="table" w:default="1" w:styleId="TableNormal">
     <w:name w:val="Normal Table"/>
     <w:uiPriority w:val="99"/>
     <w:semiHidden/>
@@ -2617,16 +2672,16 @@
       </w:tblCellMar>
     </w:tblPr>
   </w:style>
-  <w:style w:type="numbering" w:default="1" w:styleId="Bezzoznamu">
+  <w:style w:type="numbering" w:default="1" w:styleId="NoList">
     <w:name w:val="No List"/>
     <w:uiPriority w:val="99"/>
     <w:semiHidden/>
     <w:unhideWhenUsed/>
   </w:style>
-  <w:style w:type="character" w:customStyle="1" w:styleId="Nadpis1Char">
-    <w:name w:val="Nadpis 1 Char"/>
-    <w:basedOn w:val="Predvolenpsmoodseku"/>
-    <w:link w:val="Nadpis1"/>
+  <w:style w:type="character" w:customStyle="1" w:styleId="Heading1Char">
+    <w:name w:val="Heading 1 Char"/>
+    <w:basedOn w:val="DefaultParagraphFont"/>
+    <w:link w:val="Heading1"/>
     <w:uiPriority w:val="9"/>
     <w:rsid w:val="006F4B4A"/>
     <w:rPr>
@@ -2636,10 +2691,10 @@
       <w:szCs w:val="32"/>
     </w:rPr>
   </w:style>
-  <w:style w:type="character" w:customStyle="1" w:styleId="Nadpis2Char">
-    <w:name w:val="Nadpis 2 Char"/>
-    <w:basedOn w:val="Predvolenpsmoodseku"/>
-    <w:link w:val="Nadpis2"/>
+  <w:style w:type="character" w:customStyle="1" w:styleId="Heading2Char">
+    <w:name w:val="Heading 2 Char"/>
+    <w:basedOn w:val="DefaultParagraphFont"/>
+    <w:link w:val="Heading2"/>
     <w:uiPriority w:val="9"/>
     <w:rsid w:val="00E62B65"/>
     <w:rPr>
@@ -2649,9 +2704,9 @@
       <w:szCs w:val="26"/>
     </w:rPr>
   </w:style>
-  <w:style w:type="paragraph" w:styleId="Odsekzoznamu">
+  <w:style w:type="paragraph" w:styleId="ListParagraph">
     <w:name w:val="List Paragraph"/>
-    <w:basedOn w:val="Normlny"/>
+    <w:basedOn w:val="Normal"/>
     <w:uiPriority w:val="34"/>
     <w:qFormat/>
     <w:rsid w:val="00E62B65"/>
@@ -2660,10 +2715,10 @@
       <w:contextualSpacing/>
     </w:pPr>
   </w:style>
-  <w:style w:type="paragraph" w:styleId="Popis">
+  <w:style w:type="paragraph" w:styleId="Caption">
     <w:name w:val="caption"/>
-    <w:basedOn w:val="Normlny"/>
-    <w:next w:val="Normlny"/>
+    <w:basedOn w:val="Normal"/>
+    <w:next w:val="Normal"/>
     <w:uiPriority w:val="35"/>
     <w:unhideWhenUsed/>
     <w:qFormat/>
@@ -2980,7 +3035,7 @@
 </file>
 
 <file path=customXml/itemProps1.xml><?xml version="1.0" encoding="utf-8"?>
-<ds:datastoreItem xmlns:ds="http://schemas.openxmlformats.org/officeDocument/2006/customXml" ds:itemID="{706AE9F8-095B-4562-A6F7-EE34270AAD8F}">
+<ds:datastoreItem xmlns:ds="http://schemas.openxmlformats.org/officeDocument/2006/customXml" ds:itemID="{75CD0CCB-7E37-4F24-A70A-959FFF6934F1}">
   <ds:schemaRefs>
     <ds:schemaRef ds:uri="http://schemas.openxmlformats.org/officeDocument/2006/bibliography"/>
   </ds:schemaRefs>

</xml_diff>